<commit_message>
last version of data management files added
</commit_message>
<xml_diff>
--- a/Data-management-tasks.docx
+++ b/Data-management-tasks.docx
@@ -2084,21 +2084,1405 @@
     <w:p>
       <w:pPr>
         <w:pStyle w:val="ListParagraph"/>
-        <w:rPr>
-          <w:lang w:val="en-US"/>
-        </w:rPr>
-      </w:pPr>
-      <w:r>
-        <w:rPr>
-          <w:lang w:val="en-US"/>
-        </w:rPr>
-        <w:t xml:space="preserve">    </w:t>
-      </w:r>
-      <w:r>
-        <w:rPr>
-          <w:lang w:val="en-US"/>
-        </w:rPr>
-        <w:t xml:space="preserve"> </w:t>
+        <w:ind w:left="1800"/>
+        <w:rPr>
+          <w:lang w:val="en-US"/>
+        </w:rPr>
+      </w:pPr>
+    </w:p>
+    <w:p>
+      <w:pPr>
+        <w:pStyle w:val="ListParagraph"/>
+        <w:numPr>
+          <w:ilvl w:val="0"/>
+          <w:numId w:val="1"/>
+        </w:numPr>
+        <w:rPr>
+          <w:lang w:val="en-US"/>
+        </w:rPr>
+      </w:pPr>
+      <w:r>
+        <w:rPr>
+          <w:lang w:val="en-US"/>
+        </w:rPr>
+        <w:t>Import metadata to the project</w:t>
+      </w:r>
+    </w:p>
+    <w:p>
+      <w:pPr>
+        <w:pStyle w:val="ListParagraph"/>
+        <w:rPr>
+          <w:lang w:val="en-US"/>
+        </w:rPr>
+      </w:pPr>
+    </w:p>
+    <w:p>
+      <w:pPr>
+        <w:pStyle w:val="ListParagraph"/>
+        <w:numPr>
+          <w:ilvl w:val="0"/>
+          <w:numId w:val="10"/>
+        </w:numPr>
+        <w:rPr>
+          <w:lang w:val="en-US"/>
+        </w:rPr>
+      </w:pPr>
+      <w:r>
+        <w:rPr>
+          <w:lang w:val="en-US"/>
+        </w:rPr>
+        <w:t xml:space="preserve">Click the Assets tab. </w:t>
+      </w:r>
+    </w:p>
+    <w:p>
+      <w:pPr>
+        <w:pStyle w:val="ListParagraph"/>
+        <w:numPr>
+          <w:ilvl w:val="0"/>
+          <w:numId w:val="10"/>
+        </w:numPr>
+        <w:rPr>
+          <w:lang w:val="en-US"/>
+        </w:rPr>
+      </w:pPr>
+      <w:r>
+        <w:rPr>
+          <w:lang w:val="en-US"/>
+        </w:rPr>
+        <w:t xml:space="preserve">Click New asset. </w:t>
+      </w:r>
+    </w:p>
+    <w:p>
+      <w:pPr>
+        <w:pStyle w:val="ListParagraph"/>
+        <w:numPr>
+          <w:ilvl w:val="0"/>
+          <w:numId w:val="10"/>
+        </w:numPr>
+        <w:rPr>
+          <w:lang w:val="en-US"/>
+        </w:rPr>
+      </w:pPr>
+      <w:r>
+        <w:rPr>
+          <w:lang w:val="en-US"/>
+        </w:rPr>
+        <w:t>Select</w:t>
+      </w:r>
+      <w:r>
+        <w:rPr>
+          <w:lang w:val="en-US"/>
+        </w:rPr>
+        <w:t xml:space="preserve"> Metadata Import. </w:t>
+      </w:r>
+    </w:p>
+    <w:p>
+      <w:pPr>
+        <w:pStyle w:val="ListParagraph"/>
+        <w:numPr>
+          <w:ilvl w:val="0"/>
+          <w:numId w:val="10"/>
+        </w:numPr>
+        <w:rPr>
+          <w:lang w:val="en-US"/>
+        </w:rPr>
+      </w:pPr>
+      <w:r>
+        <w:rPr>
+          <w:lang w:val="en-US"/>
+        </w:rPr>
+        <w:t xml:space="preserve">Type in Name and </w:t>
+      </w:r>
+      <w:r>
+        <w:rPr>
+          <w:lang w:val="en-US"/>
+        </w:rPr>
+        <w:t xml:space="preserve">Click Next to continue. </w:t>
+      </w:r>
+    </w:p>
+    <w:p>
+      <w:pPr>
+        <w:pStyle w:val="ListParagraph"/>
+        <w:numPr>
+          <w:ilvl w:val="0"/>
+          <w:numId w:val="10"/>
+        </w:numPr>
+        <w:rPr>
+          <w:lang w:val="en-US"/>
+        </w:rPr>
+      </w:pPr>
+      <w:r>
+        <w:rPr>
+          <w:lang w:val="en-US"/>
+        </w:rPr>
+        <w:t xml:space="preserve">On the Select target page, select This project, and click Next to continue. </w:t>
+      </w:r>
+    </w:p>
+    <w:p>
+      <w:pPr>
+        <w:pStyle w:val="ListParagraph"/>
+        <w:numPr>
+          <w:ilvl w:val="0"/>
+          <w:numId w:val="10"/>
+        </w:numPr>
+        <w:rPr>
+          <w:lang w:val="en-US"/>
+        </w:rPr>
+      </w:pPr>
+      <w:r>
+        <w:rPr>
+          <w:lang w:val="en-US"/>
+        </w:rPr>
+        <w:t xml:space="preserve">On the Select scope page, click Select connection. </w:t>
+      </w:r>
+    </w:p>
+    <w:p>
+      <w:pPr>
+        <w:pStyle w:val="ListParagraph"/>
+        <w:numPr>
+          <w:ilvl w:val="0"/>
+          <w:numId w:val="10"/>
+        </w:numPr>
+        <w:rPr>
+          <w:lang w:val="en-US"/>
+        </w:rPr>
+      </w:pPr>
+      <w:r>
+        <w:rPr>
+          <w:lang w:val="en-US"/>
+        </w:rPr>
+        <w:t>Select the Data Fabric Trial - Db2 Warehouse connection.</w:t>
+      </w:r>
+    </w:p>
+    <w:p>
+      <w:pPr>
+        <w:pStyle w:val="ListParagraph"/>
+        <w:numPr>
+          <w:ilvl w:val="0"/>
+          <w:numId w:val="10"/>
+        </w:numPr>
+        <w:rPr>
+          <w:lang w:val="en-US"/>
+        </w:rPr>
+      </w:pPr>
+      <w:r>
+        <w:rPr>
+          <w:lang w:val="en-US"/>
+        </w:rPr>
+        <w:t xml:space="preserve">Click </w:t>
+      </w:r>
+      <w:r>
+        <w:rPr>
+          <w:lang w:val="en-US"/>
+        </w:rPr>
+        <w:t>the default SCHEMA and select table name</w:t>
+      </w:r>
+    </w:p>
+    <w:p>
+      <w:pPr>
+        <w:pStyle w:val="ListParagraph"/>
+        <w:numPr>
+          <w:ilvl w:val="0"/>
+          <w:numId w:val="10"/>
+        </w:numPr>
+        <w:rPr>
+          <w:lang w:val="en-US"/>
+        </w:rPr>
+      </w:pPr>
+      <w:r>
+        <w:rPr>
+          <w:lang w:val="en-US"/>
+        </w:rPr>
+        <w:t xml:space="preserve">Click Next to continue to the schedule. </w:t>
+      </w:r>
+    </w:p>
+    <w:p>
+      <w:pPr>
+        <w:pStyle w:val="ListParagraph"/>
+        <w:numPr>
+          <w:ilvl w:val="0"/>
+          <w:numId w:val="10"/>
+        </w:numPr>
+        <w:rPr>
+          <w:lang w:val="en-US"/>
+        </w:rPr>
+      </w:pPr>
+      <w:r>
+        <w:rPr>
+          <w:lang w:val="en-US"/>
+        </w:rPr>
+        <w:t xml:space="preserve">Click Next to continue to the review. </w:t>
+      </w:r>
+    </w:p>
+    <w:p>
+      <w:pPr>
+        <w:pStyle w:val="ListParagraph"/>
+        <w:numPr>
+          <w:ilvl w:val="0"/>
+          <w:numId w:val="10"/>
+        </w:numPr>
+        <w:rPr>
+          <w:lang w:val="en-US"/>
+        </w:rPr>
+      </w:pPr>
+      <w:r>
+        <w:rPr>
+          <w:lang w:val="en-US"/>
+        </w:rPr>
+        <w:t xml:space="preserve">Review the summary of the </w:t>
+      </w:r>
+      <w:proofErr w:type="gramStart"/>
+      <w:r>
+        <w:rPr>
+          <w:lang w:val="en-US"/>
+        </w:rPr>
+        <w:t>import, and</w:t>
+      </w:r>
+      <w:proofErr w:type="gramEnd"/>
+      <w:r>
+        <w:rPr>
+          <w:lang w:val="en-US"/>
+        </w:rPr>
+        <w:t xml:space="preserve"> click Create. The metadata import job starts. </w:t>
+      </w:r>
+    </w:p>
+    <w:p>
+      <w:pPr>
+        <w:pStyle w:val="ListParagraph"/>
+        <w:numPr>
+          <w:ilvl w:val="0"/>
+          <w:numId w:val="10"/>
+        </w:numPr>
+        <w:rPr>
+          <w:lang w:val="en-US"/>
+        </w:rPr>
+      </w:pPr>
+      <w:r>
+        <w:rPr>
+          <w:lang w:val="en-US"/>
+        </w:rPr>
+        <w:t>Refresh to see the status</w:t>
+      </w:r>
+    </w:p>
+    <w:p>
+      <w:pPr>
+        <w:rPr>
+          <w:lang w:val="en-US"/>
+        </w:rPr>
+      </w:pPr>
+    </w:p>
+    <w:p>
+      <w:pPr>
+        <w:pStyle w:val="ListParagraph"/>
+        <w:numPr>
+          <w:ilvl w:val="0"/>
+          <w:numId w:val="1"/>
+        </w:numPr>
+        <w:rPr>
+          <w:lang w:val="en-US"/>
+        </w:rPr>
+      </w:pPr>
+      <w:r>
+        <w:rPr>
+          <w:lang w:val="en-US"/>
+        </w:rPr>
+        <w:t>Create and run the job of metadata enrichment</w:t>
+      </w:r>
+    </w:p>
+    <w:p>
+      <w:pPr>
+        <w:pStyle w:val="ListParagraph"/>
+        <w:rPr>
+          <w:lang w:val="en-US"/>
+        </w:rPr>
+      </w:pPr>
+    </w:p>
+    <w:p>
+      <w:pPr>
+        <w:pStyle w:val="ListParagraph"/>
+        <w:numPr>
+          <w:ilvl w:val="0"/>
+          <w:numId w:val="11"/>
+        </w:numPr>
+        <w:rPr>
+          <w:lang w:val="en-US"/>
+        </w:rPr>
+      </w:pPr>
+      <w:r>
+        <w:rPr>
+          <w:lang w:val="en-US"/>
+        </w:rPr>
+        <w:t xml:space="preserve">On the Assets tab, click </w:t>
+      </w:r>
+      <w:proofErr w:type="gramStart"/>
+      <w:r>
+        <w:rPr>
+          <w:lang w:val="en-US"/>
+        </w:rPr>
+        <w:t>New</w:t>
+      </w:r>
+      <w:proofErr w:type="gramEnd"/>
+      <w:r>
+        <w:rPr>
+          <w:lang w:val="en-US"/>
+        </w:rPr>
+        <w:t xml:space="preserve"> asset.</w:t>
+      </w:r>
+    </w:p>
+    <w:p>
+      <w:pPr>
+        <w:pStyle w:val="ListParagraph"/>
+        <w:numPr>
+          <w:ilvl w:val="0"/>
+          <w:numId w:val="11"/>
+        </w:numPr>
+        <w:rPr>
+          <w:lang w:val="en-US"/>
+        </w:rPr>
+      </w:pPr>
+      <w:r>
+        <w:rPr>
+          <w:lang w:val="en-US"/>
+        </w:rPr>
+        <w:t>Select Metadata Enrichment.</w:t>
+      </w:r>
+    </w:p>
+    <w:p>
+      <w:pPr>
+        <w:pStyle w:val="ListParagraph"/>
+        <w:rPr>
+          <w:lang w:val="en-US"/>
+        </w:rPr>
+      </w:pPr>
+      <w:r>
+        <w:rPr>
+          <w:lang w:val="en-US"/>
+        </w:rPr>
+        <w:lastRenderedPageBreak/>
+        <w:drawing>
+          <wp:inline distT="0" distB="0" distL="0" distR="0" wp14:anchorId="73944891" wp14:editId="062F1470">
+            <wp:extent cx="5731510" cy="2958465"/>
+            <wp:effectExtent l="0" t="0" r="0" b="635"/>
+            <wp:docPr id="15" name="Picture 15"/>
+            <wp:cNvGraphicFramePr>
+              <a:graphicFrameLocks xmlns:a="http://schemas.openxmlformats.org/drawingml/2006/main" noChangeAspect="1"/>
+            </wp:cNvGraphicFramePr>
+            <a:graphic xmlns:a="http://schemas.openxmlformats.org/drawingml/2006/main">
+              <a:graphicData uri="http://schemas.openxmlformats.org/drawingml/2006/picture">
+                <pic:pic xmlns:pic="http://schemas.openxmlformats.org/drawingml/2006/picture">
+                  <pic:nvPicPr>
+                    <pic:cNvPr id="1" name=""/>
+                    <pic:cNvPicPr/>
+                  </pic:nvPicPr>
+                  <pic:blipFill>
+                    <a:blip r:embed="rId12"/>
+                    <a:stretch>
+                      <a:fillRect/>
+                    </a:stretch>
+                  </pic:blipFill>
+                  <pic:spPr>
+                    <a:xfrm>
+                      <a:off x="0" y="0"/>
+                      <a:ext cx="5731510" cy="2958465"/>
+                    </a:xfrm>
+                    <a:prstGeom prst="rect">
+                      <a:avLst/>
+                    </a:prstGeom>
+                  </pic:spPr>
+                </pic:pic>
+              </a:graphicData>
+            </a:graphic>
+          </wp:inline>
+        </w:drawing>
+      </w:r>
+    </w:p>
+    <w:p>
+      <w:pPr>
+        <w:pStyle w:val="ListParagraph"/>
+        <w:numPr>
+          <w:ilvl w:val="0"/>
+          <w:numId w:val="12"/>
+        </w:numPr>
+        <w:rPr>
+          <w:lang w:val="en-US"/>
+        </w:rPr>
+      </w:pPr>
+      <w:r>
+        <w:rPr>
+          <w:lang w:val="en-US"/>
+        </w:rPr>
+        <w:t>Type in some name and Next to continue</w:t>
+      </w:r>
+    </w:p>
+    <w:p>
+      <w:pPr>
+        <w:pStyle w:val="ListParagraph"/>
+        <w:numPr>
+          <w:ilvl w:val="0"/>
+          <w:numId w:val="12"/>
+        </w:numPr>
+        <w:rPr>
+          <w:lang w:val="en-US"/>
+        </w:rPr>
+      </w:pPr>
+      <w:r>
+        <w:rPr>
+          <w:lang w:val="en-US"/>
+        </w:rPr>
+        <w:t>Click Select data from project.</w:t>
+      </w:r>
+    </w:p>
+    <w:p>
+      <w:pPr>
+        <w:pStyle w:val="ListParagraph"/>
+        <w:numPr>
+          <w:ilvl w:val="0"/>
+          <w:numId w:val="12"/>
+        </w:numPr>
+        <w:rPr>
+          <w:lang w:val="en-US"/>
+        </w:rPr>
+      </w:pPr>
+      <w:r>
+        <w:rPr>
+          <w:lang w:val="en-US"/>
+        </w:rPr>
+        <w:t>Select Metadata import.</w:t>
+      </w:r>
+    </w:p>
+    <w:p>
+      <w:pPr>
+        <w:pStyle w:val="ListParagraph"/>
+        <w:numPr>
+          <w:ilvl w:val="0"/>
+          <w:numId w:val="12"/>
+        </w:numPr>
+        <w:rPr>
+          <w:lang w:val="en-US"/>
+        </w:rPr>
+      </w:pPr>
+      <w:r>
+        <w:rPr>
+          <w:lang w:val="en-US"/>
+        </w:rPr>
+        <w:t xml:space="preserve">Click the checkbox next to </w:t>
+      </w:r>
+      <w:r>
+        <w:rPr>
+          <w:lang w:val="en-US"/>
+        </w:rPr>
+        <w:t xml:space="preserve">the imported </w:t>
+      </w:r>
+      <w:proofErr w:type="spellStart"/>
+      <w:r>
+        <w:rPr>
+          <w:lang w:val="en-US"/>
+        </w:rPr>
+        <w:t>metada</w:t>
+      </w:r>
+      <w:proofErr w:type="spellEnd"/>
+    </w:p>
+    <w:p>
+      <w:pPr>
+        <w:pStyle w:val="ListParagraph"/>
+        <w:numPr>
+          <w:ilvl w:val="0"/>
+          <w:numId w:val="12"/>
+        </w:numPr>
+        <w:rPr>
+          <w:lang w:val="en-US"/>
+        </w:rPr>
+      </w:pPr>
+      <w:r>
+        <w:rPr>
+          <w:lang w:val="en-US"/>
+        </w:rPr>
+        <w:t>Click Next to continue to the enrichment objective.</w:t>
+      </w:r>
+    </w:p>
+    <w:p>
+      <w:pPr>
+        <w:pStyle w:val="ListParagraph"/>
+        <w:numPr>
+          <w:ilvl w:val="0"/>
+          <w:numId w:val="12"/>
+        </w:numPr>
+        <w:rPr>
+          <w:lang w:val="en-US"/>
+        </w:rPr>
+      </w:pPr>
+      <w:r>
+        <w:rPr>
+          <w:lang w:val="en-US"/>
+        </w:rPr>
+        <w:t>Select all enrichment objectives:</w:t>
+      </w:r>
+    </w:p>
+    <w:p>
+      <w:pPr>
+        <w:pStyle w:val="ListParagraph"/>
+        <w:rPr>
+          <w:lang w:val="en-US"/>
+        </w:rPr>
+      </w:pPr>
+    </w:p>
+    <w:p>
+      <w:pPr>
+        <w:pStyle w:val="ListParagraph"/>
+        <w:numPr>
+          <w:ilvl w:val="1"/>
+          <w:numId w:val="12"/>
+        </w:numPr>
+        <w:rPr>
+          <w:lang w:val="en-US"/>
+        </w:rPr>
+      </w:pPr>
+      <w:r>
+        <w:rPr>
+          <w:lang w:val="en-US"/>
+        </w:rPr>
+        <w:t>Profile data</w:t>
+      </w:r>
+    </w:p>
+    <w:p>
+      <w:pPr>
+        <w:pStyle w:val="ListParagraph"/>
+        <w:numPr>
+          <w:ilvl w:val="1"/>
+          <w:numId w:val="12"/>
+        </w:numPr>
+        <w:rPr>
+          <w:lang w:val="en-US"/>
+        </w:rPr>
+      </w:pPr>
+      <w:r>
+        <w:rPr>
+          <w:lang w:val="en-US"/>
+        </w:rPr>
+        <w:t>Analyze quality</w:t>
+      </w:r>
+    </w:p>
+    <w:p>
+      <w:pPr>
+        <w:pStyle w:val="ListParagraph"/>
+        <w:numPr>
+          <w:ilvl w:val="1"/>
+          <w:numId w:val="12"/>
+        </w:numPr>
+        <w:rPr>
+          <w:lang w:val="en-US"/>
+        </w:rPr>
+      </w:pPr>
+      <w:r>
+        <w:rPr>
+          <w:lang w:val="en-US"/>
+        </w:rPr>
+        <w:t>Assign terms</w:t>
+      </w:r>
+    </w:p>
+    <w:p>
+      <w:pPr>
+        <w:pStyle w:val="ListParagraph"/>
+        <w:rPr>
+          <w:lang w:val="en-US"/>
+        </w:rPr>
+      </w:pPr>
+    </w:p>
+    <w:p>
+      <w:pPr>
+        <w:pStyle w:val="ListParagraph"/>
+        <w:numPr>
+          <w:ilvl w:val="0"/>
+          <w:numId w:val="12"/>
+        </w:numPr>
+        <w:rPr>
+          <w:lang w:val="en-US"/>
+        </w:rPr>
+      </w:pPr>
+      <w:r>
+        <w:rPr>
+          <w:lang w:val="en-US"/>
+        </w:rPr>
+        <w:t>For Categories, click Select categories.</w:t>
+      </w:r>
+    </w:p>
+    <w:p>
+      <w:pPr>
+        <w:pStyle w:val="ListParagraph"/>
+        <w:numPr>
+          <w:ilvl w:val="0"/>
+          <w:numId w:val="12"/>
+        </w:numPr>
+        <w:rPr>
+          <w:lang w:val="en-US"/>
+        </w:rPr>
+      </w:pPr>
+      <w:r>
+        <w:rPr>
+          <w:lang w:val="en-US"/>
+        </w:rPr>
+        <w:t xml:space="preserve">Select only [uncategorized] and </w:t>
+      </w:r>
+      <w:r>
+        <w:rPr>
+          <w:lang w:val="en-US"/>
+        </w:rPr>
+        <w:t>Titanic data</w:t>
+      </w:r>
+      <w:r>
+        <w:rPr>
+          <w:lang w:val="en-US"/>
+        </w:rPr>
+        <w:t>.</w:t>
+      </w:r>
+    </w:p>
+    <w:p>
+      <w:pPr>
+        <w:pStyle w:val="ListParagraph"/>
+        <w:numPr>
+          <w:ilvl w:val="0"/>
+          <w:numId w:val="12"/>
+        </w:numPr>
+        <w:rPr>
+          <w:lang w:val="en-US"/>
+        </w:rPr>
+      </w:pPr>
+      <w:r>
+        <w:rPr>
+          <w:lang w:val="en-US"/>
+        </w:rPr>
+        <w:t>For the Sampling, select Basic.</w:t>
+      </w:r>
+    </w:p>
+    <w:p>
+      <w:pPr>
+        <w:pStyle w:val="ListParagraph"/>
+        <w:numPr>
+          <w:ilvl w:val="0"/>
+          <w:numId w:val="12"/>
+        </w:numPr>
+        <w:rPr>
+          <w:lang w:val="en-US"/>
+        </w:rPr>
+      </w:pPr>
+      <w:r>
+        <w:rPr>
+          <w:lang w:val="en-US"/>
+        </w:rPr>
+        <w:t>Click Next to continue to the schedule.</w:t>
+      </w:r>
+    </w:p>
+    <w:p>
+      <w:pPr>
+        <w:pStyle w:val="ListParagraph"/>
+        <w:numPr>
+          <w:ilvl w:val="0"/>
+          <w:numId w:val="12"/>
+        </w:numPr>
+        <w:rPr>
+          <w:lang w:val="en-US"/>
+        </w:rPr>
+      </w:pPr>
+      <w:r>
+        <w:rPr>
+          <w:lang w:val="en-US"/>
+        </w:rPr>
+        <w:t>Click Next to continue to the review.</w:t>
+      </w:r>
+    </w:p>
+    <w:p>
+      <w:pPr>
+        <w:pStyle w:val="ListParagraph"/>
+        <w:numPr>
+          <w:ilvl w:val="0"/>
+          <w:numId w:val="12"/>
+        </w:numPr>
+        <w:rPr>
+          <w:lang w:val="en-US"/>
+        </w:rPr>
+      </w:pPr>
+      <w:r>
+        <w:rPr>
+          <w:lang w:val="en-US"/>
+        </w:rPr>
+        <w:t>Click Create.</w:t>
+      </w:r>
+    </w:p>
+    <w:p>
+      <w:pPr>
+        <w:pStyle w:val="ListParagraph"/>
+        <w:rPr>
+          <w:lang w:val="en-US"/>
+        </w:rPr>
+      </w:pPr>
+      <w:r>
+        <w:rPr>
+          <w:lang w:val="en-US"/>
+        </w:rPr>
+        <w:t>T</w:t>
+      </w:r>
+      <w:r>
+        <w:rPr>
+          <w:lang w:val="en-US"/>
+        </w:rPr>
+        <w:t xml:space="preserve">he job might take several minutes to complete. </w:t>
+      </w:r>
+      <w:r>
+        <w:rPr>
+          <w:lang w:val="en-US"/>
+        </w:rPr>
+        <w:t>Refresh to update the progress of the job.</w:t>
+      </w:r>
+    </w:p>
+    <w:p>
+      <w:pPr>
+        <w:pStyle w:val="ListParagraph"/>
+        <w:rPr>
+          <w:lang w:val="en-US"/>
+        </w:rPr>
+      </w:pPr>
+      <w:r>
+        <w:rPr>
+          <w:lang w:val="en-US"/>
+        </w:rPr>
+        <w:drawing>
+          <wp:inline distT="0" distB="0" distL="0" distR="0" wp14:anchorId="301BE4E2" wp14:editId="7741166D">
+            <wp:extent cx="5731510" cy="1403350"/>
+            <wp:effectExtent l="0" t="0" r="0" b="6350"/>
+            <wp:docPr id="16" name="Picture 16"/>
+            <wp:cNvGraphicFramePr>
+              <a:graphicFrameLocks xmlns:a="http://schemas.openxmlformats.org/drawingml/2006/main" noChangeAspect="1"/>
+            </wp:cNvGraphicFramePr>
+            <a:graphic xmlns:a="http://schemas.openxmlformats.org/drawingml/2006/main">
+              <a:graphicData uri="http://schemas.openxmlformats.org/drawingml/2006/picture">
+                <pic:pic xmlns:pic="http://schemas.openxmlformats.org/drawingml/2006/picture">
+                  <pic:nvPicPr>
+                    <pic:cNvPr id="1" name=""/>
+                    <pic:cNvPicPr/>
+                  </pic:nvPicPr>
+                  <pic:blipFill>
+                    <a:blip r:embed="rId13"/>
+                    <a:stretch>
+                      <a:fillRect/>
+                    </a:stretch>
+                  </pic:blipFill>
+                  <pic:spPr>
+                    <a:xfrm>
+                      <a:off x="0" y="0"/>
+                      <a:ext cx="5731510" cy="1403350"/>
+                    </a:xfrm>
+                    <a:prstGeom prst="rect">
+                      <a:avLst/>
+                    </a:prstGeom>
+                  </pic:spPr>
+                </pic:pic>
+              </a:graphicData>
+            </a:graphic>
+          </wp:inline>
+        </w:drawing>
+      </w:r>
+    </w:p>
+    <w:p>
+      <w:pPr>
+        <w:pStyle w:val="ListParagraph"/>
+        <w:numPr>
+          <w:ilvl w:val="0"/>
+          <w:numId w:val="1"/>
+        </w:numPr>
+        <w:rPr>
+          <w:lang w:val="en-US"/>
+        </w:rPr>
+      </w:pPr>
+      <w:r>
+        <w:rPr>
+          <w:lang w:val="en-US"/>
+        </w:rPr>
+        <w:t>View the enriched data</w:t>
+      </w:r>
+    </w:p>
+    <w:p>
+      <w:pPr>
+        <w:pStyle w:val="ListParagraph"/>
+        <w:rPr>
+          <w:lang w:val="en-US"/>
+        </w:rPr>
+      </w:pPr>
+    </w:p>
+    <w:p>
+      <w:pPr>
+        <w:pStyle w:val="ListParagraph"/>
+        <w:numPr>
+          <w:ilvl w:val="0"/>
+          <w:numId w:val="13"/>
+        </w:numPr>
+        <w:rPr>
+          <w:lang w:val="en-US"/>
+        </w:rPr>
+      </w:pPr>
+      <w:r>
+        <w:rPr>
+          <w:lang w:val="en-US"/>
+        </w:rPr>
+        <w:t>From the project select metadata enrichment that you have created before.</w:t>
+      </w:r>
+    </w:p>
+    <w:p>
+      <w:pPr>
+        <w:pStyle w:val="ListParagraph"/>
+        <w:rPr>
+          <w:lang w:val="en-US"/>
+        </w:rPr>
+      </w:pPr>
+      <w:r>
+        <w:rPr>
+          <w:lang w:val="en-US"/>
+        </w:rPr>
+        <w:lastRenderedPageBreak/>
+        <w:drawing>
+          <wp:inline distT="0" distB="0" distL="0" distR="0" wp14:anchorId="67DA985E" wp14:editId="22B47F1A">
+            <wp:extent cx="5731510" cy="3838575"/>
+            <wp:effectExtent l="0" t="0" r="0" b="0"/>
+            <wp:docPr id="18" name="Picture 18"/>
+            <wp:cNvGraphicFramePr>
+              <a:graphicFrameLocks xmlns:a="http://schemas.openxmlformats.org/drawingml/2006/main" noChangeAspect="1"/>
+            </wp:cNvGraphicFramePr>
+            <a:graphic xmlns:a="http://schemas.openxmlformats.org/drawingml/2006/main">
+              <a:graphicData uri="http://schemas.openxmlformats.org/drawingml/2006/picture">
+                <pic:pic xmlns:pic="http://schemas.openxmlformats.org/drawingml/2006/picture">
+                  <pic:nvPicPr>
+                    <pic:cNvPr id="1" name=""/>
+                    <pic:cNvPicPr/>
+                  </pic:nvPicPr>
+                  <pic:blipFill>
+                    <a:blip r:embed="rId14"/>
+                    <a:stretch>
+                      <a:fillRect/>
+                    </a:stretch>
+                  </pic:blipFill>
+                  <pic:spPr>
+                    <a:xfrm>
+                      <a:off x="0" y="0"/>
+                      <a:ext cx="5731510" cy="3838575"/>
+                    </a:xfrm>
+                    <a:prstGeom prst="rect">
+                      <a:avLst/>
+                    </a:prstGeom>
+                  </pic:spPr>
+                </pic:pic>
+              </a:graphicData>
+            </a:graphic>
+          </wp:inline>
+        </w:drawing>
+      </w:r>
+    </w:p>
+    <w:p>
+      <w:pPr>
+        <w:pStyle w:val="ListParagraph"/>
+        <w:rPr>
+          <w:lang w:val="en-US"/>
+        </w:rPr>
+      </w:pPr>
+    </w:p>
+    <w:p>
+      <w:pPr>
+        <w:pStyle w:val="ListParagraph"/>
+        <w:numPr>
+          <w:ilvl w:val="0"/>
+          <w:numId w:val="13"/>
+        </w:numPr>
+        <w:rPr>
+          <w:lang w:val="en-US"/>
+        </w:rPr>
+      </w:pPr>
+      <w:r>
+        <w:rPr>
+          <w:lang w:val="en-US"/>
+        </w:rPr>
+        <w:t>From the Columns tab review Business terms and Data classes assigned as well as Data Quality</w:t>
+      </w:r>
+    </w:p>
+    <w:p>
+      <w:pPr>
+        <w:pStyle w:val="ListParagraph"/>
+        <w:rPr>
+          <w:lang w:val="en-US"/>
+        </w:rPr>
+      </w:pPr>
+    </w:p>
+    <w:p>
+      <w:pPr>
+        <w:pStyle w:val="ListParagraph"/>
+        <w:rPr>
+          <w:lang w:val="en-US"/>
+        </w:rPr>
+      </w:pPr>
+      <w:r>
+        <w:rPr>
+          <w:lang w:val="en-US"/>
+        </w:rPr>
+        <w:drawing>
+          <wp:inline distT="0" distB="0" distL="0" distR="0" wp14:anchorId="4ECEAD5D" wp14:editId="0F29B01A">
+            <wp:extent cx="5731510" cy="3851910"/>
+            <wp:effectExtent l="0" t="0" r="0" b="0"/>
+            <wp:docPr id="19" name="Picture 19"/>
+            <wp:cNvGraphicFramePr>
+              <a:graphicFrameLocks xmlns:a="http://schemas.openxmlformats.org/drawingml/2006/main" noChangeAspect="1"/>
+            </wp:cNvGraphicFramePr>
+            <a:graphic xmlns:a="http://schemas.openxmlformats.org/drawingml/2006/main">
+              <a:graphicData uri="http://schemas.openxmlformats.org/drawingml/2006/picture">
+                <pic:pic xmlns:pic="http://schemas.openxmlformats.org/drawingml/2006/picture">
+                  <pic:nvPicPr>
+                    <pic:cNvPr id="1" name=""/>
+                    <pic:cNvPicPr/>
+                  </pic:nvPicPr>
+                  <pic:blipFill>
+                    <a:blip r:embed="rId15"/>
+                    <a:stretch>
+                      <a:fillRect/>
+                    </a:stretch>
+                  </pic:blipFill>
+                  <pic:spPr>
+                    <a:xfrm>
+                      <a:off x="0" y="0"/>
+                      <a:ext cx="5731510" cy="3851910"/>
+                    </a:xfrm>
+                    <a:prstGeom prst="rect">
+                      <a:avLst/>
+                    </a:prstGeom>
+                  </pic:spPr>
+                </pic:pic>
+              </a:graphicData>
+            </a:graphic>
+          </wp:inline>
+        </w:drawing>
+      </w:r>
+    </w:p>
+    <w:p>
+      <w:pPr>
+        <w:pStyle w:val="ListParagraph"/>
+        <w:rPr>
+          <w:lang w:val="en-US"/>
+        </w:rPr>
+      </w:pPr>
+    </w:p>
+    <w:p>
+      <w:pPr>
+        <w:pStyle w:val="ListParagraph"/>
+        <w:numPr>
+          <w:ilvl w:val="0"/>
+          <w:numId w:val="13"/>
+        </w:numPr>
+        <w:rPr>
+          <w:lang w:val="en-US"/>
+        </w:rPr>
+      </w:pPr>
+      <w:r>
+        <w:rPr>
+          <w:lang w:val="en-US"/>
+        </w:rPr>
+        <w:t xml:space="preserve">After review mark those columns as reviewed </w:t>
+      </w:r>
+    </w:p>
+    <w:p>
+      <w:pPr>
+        <w:pStyle w:val="ListParagraph"/>
+        <w:rPr>
+          <w:lang w:val="en-US"/>
+        </w:rPr>
+      </w:pPr>
+    </w:p>
+    <w:p>
+      <w:pPr>
+        <w:pStyle w:val="ListParagraph"/>
+        <w:rPr>
+          <w:lang w:val="en-US"/>
+        </w:rPr>
+      </w:pPr>
+      <w:r>
+        <w:rPr>
+          <w:lang w:val="en-US"/>
+        </w:rPr>
+        <w:drawing>
+          <wp:inline distT="0" distB="0" distL="0" distR="0" wp14:anchorId="61723655" wp14:editId="13F62431">
+            <wp:extent cx="5731510" cy="888365"/>
+            <wp:effectExtent l="0" t="0" r="0" b="635"/>
+            <wp:docPr id="20" name="Picture 20"/>
+            <wp:cNvGraphicFramePr>
+              <a:graphicFrameLocks xmlns:a="http://schemas.openxmlformats.org/drawingml/2006/main" noChangeAspect="1"/>
+            </wp:cNvGraphicFramePr>
+            <a:graphic xmlns:a="http://schemas.openxmlformats.org/drawingml/2006/main">
+              <a:graphicData uri="http://schemas.openxmlformats.org/drawingml/2006/picture">
+                <pic:pic xmlns:pic="http://schemas.openxmlformats.org/drawingml/2006/picture">
+                  <pic:nvPicPr>
+                    <pic:cNvPr id="1" name=""/>
+                    <pic:cNvPicPr/>
+                  </pic:nvPicPr>
+                  <pic:blipFill>
+                    <a:blip r:embed="rId16"/>
+                    <a:stretch>
+                      <a:fillRect/>
+                    </a:stretch>
+                  </pic:blipFill>
+                  <pic:spPr>
+                    <a:xfrm>
+                      <a:off x="0" y="0"/>
+                      <a:ext cx="5731510" cy="888365"/>
+                    </a:xfrm>
+                    <a:prstGeom prst="rect">
+                      <a:avLst/>
+                    </a:prstGeom>
+                  </pic:spPr>
+                </pic:pic>
+              </a:graphicData>
+            </a:graphic>
+          </wp:inline>
+        </w:drawing>
+      </w:r>
+    </w:p>
+    <w:p>
+      <w:pPr>
+        <w:pStyle w:val="ListParagraph"/>
+        <w:rPr>
+          <w:lang w:val="en-US"/>
+        </w:rPr>
+      </w:pPr>
+    </w:p>
+    <w:p>
+      <w:pPr>
+        <w:pStyle w:val="ListParagraph"/>
+        <w:rPr>
+          <w:lang w:val="en-US"/>
+        </w:rPr>
+      </w:pPr>
+    </w:p>
+    <w:p>
+      <w:pPr>
+        <w:pStyle w:val="ListParagraph"/>
+        <w:numPr>
+          <w:ilvl w:val="0"/>
+          <w:numId w:val="13"/>
+        </w:numPr>
+        <w:rPr>
+          <w:lang w:val="en-US"/>
+        </w:rPr>
+      </w:pPr>
+      <w:r>
+        <w:rPr>
+          <w:lang w:val="en-US"/>
+        </w:rPr>
+        <w:t>From Assets Tab publish reviewed assets into the Catalog</w:t>
+      </w:r>
+    </w:p>
+    <w:p>
+      <w:pPr>
+        <w:pStyle w:val="ListParagraph"/>
+        <w:rPr>
+          <w:lang w:val="en-US"/>
+        </w:rPr>
+      </w:pPr>
+    </w:p>
+    <w:p>
+      <w:pPr>
+        <w:pStyle w:val="ListParagraph"/>
+        <w:rPr>
+          <w:lang w:val="en-US"/>
+        </w:rPr>
+      </w:pPr>
+      <w:r>
+        <w:rPr>
+          <w:lang w:val="en-US"/>
+        </w:rPr>
+        <w:drawing>
+          <wp:inline distT="0" distB="0" distL="0" distR="0" wp14:anchorId="183713EA" wp14:editId="44996D06">
+            <wp:extent cx="5731510" cy="1519555"/>
+            <wp:effectExtent l="0" t="0" r="0" b="4445"/>
+            <wp:docPr id="22" name="Picture 22"/>
+            <wp:cNvGraphicFramePr>
+              <a:graphicFrameLocks xmlns:a="http://schemas.openxmlformats.org/drawingml/2006/main" noChangeAspect="1"/>
+            </wp:cNvGraphicFramePr>
+            <a:graphic xmlns:a="http://schemas.openxmlformats.org/drawingml/2006/main">
+              <a:graphicData uri="http://schemas.openxmlformats.org/drawingml/2006/picture">
+                <pic:pic xmlns:pic="http://schemas.openxmlformats.org/drawingml/2006/picture">
+                  <pic:nvPicPr>
+                    <pic:cNvPr id="1" name=""/>
+                    <pic:cNvPicPr/>
+                  </pic:nvPicPr>
+                  <pic:blipFill>
+                    <a:blip r:embed="rId17"/>
+                    <a:stretch>
+                      <a:fillRect/>
+                    </a:stretch>
+                  </pic:blipFill>
+                  <pic:spPr>
+                    <a:xfrm>
+                      <a:off x="0" y="0"/>
+                      <a:ext cx="5731510" cy="1519555"/>
+                    </a:xfrm>
+                    <a:prstGeom prst="rect">
+                      <a:avLst/>
+                    </a:prstGeom>
+                  </pic:spPr>
+                </pic:pic>
+              </a:graphicData>
+            </a:graphic>
+          </wp:inline>
+        </w:drawing>
+      </w:r>
+    </w:p>
+    <w:p>
+      <w:pPr>
+        <w:pStyle w:val="ListParagraph"/>
+        <w:rPr>
+          <w:lang w:val="en-US"/>
+        </w:rPr>
+      </w:pPr>
+    </w:p>
+    <w:p>
+      <w:pPr>
+        <w:pStyle w:val="ListParagraph"/>
+        <w:numPr>
+          <w:ilvl w:val="0"/>
+          <w:numId w:val="13"/>
+        </w:numPr>
+        <w:rPr>
+          <w:lang w:val="en-US"/>
+        </w:rPr>
+      </w:pPr>
+      <w:r>
+        <w:rPr>
+          <w:lang w:val="en-US"/>
+        </w:rPr>
+        <w:t>Access published data in the Catalog</w:t>
+      </w:r>
+    </w:p>
+    <w:p>
+      <w:pPr>
+        <w:pStyle w:val="ListParagraph"/>
+        <w:ind w:left="1800"/>
+        <w:rPr>
+          <w:lang w:val="en-US"/>
+        </w:rPr>
+      </w:pPr>
+      <w:r>
+        <w:rPr>
+          <w:lang w:val="en-US"/>
+        </w:rPr>
+        <w:t>Catalog &gt; View all catalogs &gt; Your Catalog Name</w:t>
+      </w:r>
+    </w:p>
+    <w:p>
+      <w:pPr>
+        <w:pStyle w:val="ListParagraph"/>
+        <w:rPr>
+          <w:lang w:val="en-US"/>
+        </w:rPr>
+      </w:pPr>
+      <w:r>
+        <w:rPr>
+          <w:lang w:val="en-US"/>
+        </w:rPr>
+        <w:drawing>
+          <wp:inline distT="0" distB="0" distL="0" distR="0" wp14:anchorId="5EC72114" wp14:editId="51DD75FB">
+            <wp:extent cx="5731510" cy="2603500"/>
+            <wp:effectExtent l="0" t="0" r="0" b="0"/>
+            <wp:docPr id="23" name="Picture 23"/>
+            <wp:cNvGraphicFramePr>
+              <a:graphicFrameLocks xmlns:a="http://schemas.openxmlformats.org/drawingml/2006/main" noChangeAspect="1"/>
+            </wp:cNvGraphicFramePr>
+            <a:graphic xmlns:a="http://schemas.openxmlformats.org/drawingml/2006/main">
+              <a:graphicData uri="http://schemas.openxmlformats.org/drawingml/2006/picture">
+                <pic:pic xmlns:pic="http://schemas.openxmlformats.org/drawingml/2006/picture">
+                  <pic:nvPicPr>
+                    <pic:cNvPr id="1" name=""/>
+                    <pic:cNvPicPr/>
+                  </pic:nvPicPr>
+                  <pic:blipFill>
+                    <a:blip r:embed="rId18"/>
+                    <a:stretch>
+                      <a:fillRect/>
+                    </a:stretch>
+                  </pic:blipFill>
+                  <pic:spPr>
+                    <a:xfrm>
+                      <a:off x="0" y="0"/>
+                      <a:ext cx="5731510" cy="2603500"/>
+                    </a:xfrm>
+                    <a:prstGeom prst="rect">
+                      <a:avLst/>
+                    </a:prstGeom>
+                  </pic:spPr>
+                </pic:pic>
+              </a:graphicData>
+            </a:graphic>
+          </wp:inline>
+        </w:drawing>
+      </w:r>
+    </w:p>
+    <w:p>
+      <w:pPr>
+        <w:pStyle w:val="ListParagraph"/>
+        <w:numPr>
+          <w:ilvl w:val="0"/>
+          <w:numId w:val="13"/>
+        </w:numPr>
+        <w:rPr>
+          <w:lang w:val="en-US"/>
+        </w:rPr>
+      </w:pPr>
+      <w:r>
+        <w:rPr>
+          <w:lang w:val="en-US"/>
+        </w:rPr>
+        <w:t>From there select the published asset and go over the different tabs</w:t>
+      </w:r>
+    </w:p>
+    <w:p>
+      <w:pPr>
+        <w:pStyle w:val="ListParagraph"/>
+        <w:rPr>
+          <w:lang w:val="en-US"/>
+        </w:rPr>
+      </w:pPr>
+      <w:r>
+        <w:rPr>
+          <w:lang w:val="en-US"/>
+        </w:rPr>
+        <w:drawing>
+          <wp:inline distT="0" distB="0" distL="0" distR="0" wp14:anchorId="392FC518" wp14:editId="6B40CECA">
+            <wp:extent cx="5731510" cy="544195"/>
+            <wp:effectExtent l="0" t="0" r="0" b="1905"/>
+            <wp:docPr id="24" name="Picture 24"/>
+            <wp:cNvGraphicFramePr>
+              <a:graphicFrameLocks xmlns:a="http://schemas.openxmlformats.org/drawingml/2006/main" noChangeAspect="1"/>
+            </wp:cNvGraphicFramePr>
+            <a:graphic xmlns:a="http://schemas.openxmlformats.org/drawingml/2006/main">
+              <a:graphicData uri="http://schemas.openxmlformats.org/drawingml/2006/picture">
+                <pic:pic xmlns:pic="http://schemas.openxmlformats.org/drawingml/2006/picture">
+                  <pic:nvPicPr>
+                    <pic:cNvPr id="1" name=""/>
+                    <pic:cNvPicPr/>
+                  </pic:nvPicPr>
+                  <pic:blipFill>
+                    <a:blip r:embed="rId19"/>
+                    <a:stretch>
+                      <a:fillRect/>
+                    </a:stretch>
+                  </pic:blipFill>
+                  <pic:spPr>
+                    <a:xfrm>
+                      <a:off x="0" y="0"/>
+                      <a:ext cx="5731510" cy="544195"/>
+                    </a:xfrm>
+                    <a:prstGeom prst="rect">
+                      <a:avLst/>
+                    </a:prstGeom>
+                  </pic:spPr>
+                </pic:pic>
+              </a:graphicData>
+            </a:graphic>
+          </wp:inline>
+        </w:drawing>
+      </w:r>
+    </w:p>
+    <w:p>
+      <w:pPr>
+        <w:pStyle w:val="ListParagraph"/>
+        <w:rPr>
+          <w:lang w:val="en-US"/>
+        </w:rPr>
+      </w:pPr>
+    </w:p>
+    <w:p>
+      <w:pPr>
+        <w:pStyle w:val="ListParagraph"/>
+        <w:numPr>
+          <w:ilvl w:val="0"/>
+          <w:numId w:val="13"/>
+        </w:numPr>
+        <w:rPr>
+          <w:lang w:val="en-US"/>
+        </w:rPr>
+      </w:pPr>
+      <w:r>
+        <w:rPr>
+          <w:lang w:val="en-US"/>
+        </w:rPr>
+        <w:t>Create profile from profile tab</w:t>
+      </w:r>
+    </w:p>
+    <w:p>
+      <w:pPr>
+        <w:pStyle w:val="ListParagraph"/>
+        <w:rPr>
+          <w:lang w:val="en-US"/>
+        </w:rPr>
+      </w:pPr>
+      <w:r>
+        <w:rPr>
+          <w:lang w:val="en-US"/>
+        </w:rPr>
+        <w:lastRenderedPageBreak/>
+        <w:drawing>
+          <wp:inline distT="0" distB="0" distL="0" distR="0" wp14:anchorId="063E93B2" wp14:editId="0210E3C9">
+            <wp:extent cx="5731510" cy="1714500"/>
+            <wp:effectExtent l="0" t="0" r="0" b="0"/>
+            <wp:docPr id="25" name="Picture 25"/>
+            <wp:cNvGraphicFramePr>
+              <a:graphicFrameLocks xmlns:a="http://schemas.openxmlformats.org/drawingml/2006/main" noChangeAspect="1"/>
+            </wp:cNvGraphicFramePr>
+            <a:graphic xmlns:a="http://schemas.openxmlformats.org/drawingml/2006/main">
+              <a:graphicData uri="http://schemas.openxmlformats.org/drawingml/2006/picture">
+                <pic:pic xmlns:pic="http://schemas.openxmlformats.org/drawingml/2006/picture">
+                  <pic:nvPicPr>
+                    <pic:cNvPr id="1" name=""/>
+                    <pic:cNvPicPr/>
+                  </pic:nvPicPr>
+                  <pic:blipFill>
+                    <a:blip r:embed="rId20"/>
+                    <a:stretch>
+                      <a:fillRect/>
+                    </a:stretch>
+                  </pic:blipFill>
+                  <pic:spPr>
+                    <a:xfrm>
+                      <a:off x="0" y="0"/>
+                      <a:ext cx="5731510" cy="1714500"/>
+                    </a:xfrm>
+                    <a:prstGeom prst="rect">
+                      <a:avLst/>
+                    </a:prstGeom>
+                  </pic:spPr>
+                </pic:pic>
+              </a:graphicData>
+            </a:graphic>
+          </wp:inline>
+        </w:drawing>
+      </w:r>
+    </w:p>
+    <w:p>
+      <w:pPr>
+        <w:pStyle w:val="ListParagraph"/>
+        <w:rPr>
+          <w:lang w:val="en-US"/>
+        </w:rPr>
+      </w:pPr>
+    </w:p>
+    <w:p>
+      <w:pPr>
+        <w:pStyle w:val="ListParagraph"/>
+        <w:numPr>
+          <w:ilvl w:val="0"/>
+          <w:numId w:val="13"/>
+        </w:numPr>
+        <w:rPr>
+          <w:lang w:val="en-US"/>
+        </w:rPr>
+      </w:pPr>
+      <w:r>
+        <w:rPr>
+          <w:lang w:val="en-US"/>
+        </w:rPr>
+        <w:t>Make a review of the data</w:t>
       </w:r>
     </w:p>
     <w:sectPr>
@@ -2227,6 +3611,232 @@
     </w:lvl>
   </w:abstractNum>
   <w:abstractNum w:abstractNumId="1" w15:restartNumberingAfterBreak="0">
+    <w:nsid w:val="096D44EC"/>
+    <w:multiLevelType w:val="hybridMultilevel"/>
+    <w:tmpl w:val="854A101C"/>
+    <w:lvl w:ilvl="0" w:tplc="61545A84">
+      <w:start w:val="2"/>
+      <w:numFmt w:val="bullet"/>
+      <w:lvlText w:val=""/>
+      <w:lvlJc w:val="left"/>
+      <w:pPr>
+        <w:ind w:left="1800" w:hanging="360"/>
+      </w:pPr>
+      <w:rPr>
+        <w:rFonts w:ascii="Symbol" w:eastAsiaTheme="minorHAnsi" w:hAnsi="Symbol" w:cstheme="minorBidi" w:hint="default"/>
+      </w:rPr>
+    </w:lvl>
+    <w:lvl w:ilvl="1" w:tplc="08090003">
+      <w:start w:val="1"/>
+      <w:numFmt w:val="bullet"/>
+      <w:lvlText w:val="o"/>
+      <w:lvlJc w:val="left"/>
+      <w:pPr>
+        <w:ind w:left="2160" w:hanging="360"/>
+      </w:pPr>
+      <w:rPr>
+        <w:rFonts w:ascii="Courier New" w:hAnsi="Courier New" w:hint="default"/>
+      </w:rPr>
+    </w:lvl>
+    <w:lvl w:ilvl="2" w:tplc="08090005" w:tentative="1">
+      <w:start w:val="1"/>
+      <w:numFmt w:val="bullet"/>
+      <w:lvlText w:val=""/>
+      <w:lvlJc w:val="left"/>
+      <w:pPr>
+        <w:ind w:left="2880" w:hanging="360"/>
+      </w:pPr>
+      <w:rPr>
+        <w:rFonts w:ascii="Wingdings" w:hAnsi="Wingdings" w:hint="default"/>
+      </w:rPr>
+    </w:lvl>
+    <w:lvl w:ilvl="3" w:tplc="08090001" w:tentative="1">
+      <w:start w:val="1"/>
+      <w:numFmt w:val="bullet"/>
+      <w:lvlText w:val=""/>
+      <w:lvlJc w:val="left"/>
+      <w:pPr>
+        <w:ind w:left="3600" w:hanging="360"/>
+      </w:pPr>
+      <w:rPr>
+        <w:rFonts w:ascii="Symbol" w:hAnsi="Symbol" w:hint="default"/>
+      </w:rPr>
+    </w:lvl>
+    <w:lvl w:ilvl="4" w:tplc="08090003" w:tentative="1">
+      <w:start w:val="1"/>
+      <w:numFmt w:val="bullet"/>
+      <w:lvlText w:val="o"/>
+      <w:lvlJc w:val="left"/>
+      <w:pPr>
+        <w:ind w:left="4320" w:hanging="360"/>
+      </w:pPr>
+      <w:rPr>
+        <w:rFonts w:ascii="Courier New" w:hAnsi="Courier New" w:hint="default"/>
+      </w:rPr>
+    </w:lvl>
+    <w:lvl w:ilvl="5" w:tplc="08090005" w:tentative="1">
+      <w:start w:val="1"/>
+      <w:numFmt w:val="bullet"/>
+      <w:lvlText w:val=""/>
+      <w:lvlJc w:val="left"/>
+      <w:pPr>
+        <w:ind w:left="5040" w:hanging="360"/>
+      </w:pPr>
+      <w:rPr>
+        <w:rFonts w:ascii="Wingdings" w:hAnsi="Wingdings" w:hint="default"/>
+      </w:rPr>
+    </w:lvl>
+    <w:lvl w:ilvl="6" w:tplc="08090001" w:tentative="1">
+      <w:start w:val="1"/>
+      <w:numFmt w:val="bullet"/>
+      <w:lvlText w:val=""/>
+      <w:lvlJc w:val="left"/>
+      <w:pPr>
+        <w:ind w:left="5760" w:hanging="360"/>
+      </w:pPr>
+      <w:rPr>
+        <w:rFonts w:ascii="Symbol" w:hAnsi="Symbol" w:hint="default"/>
+      </w:rPr>
+    </w:lvl>
+    <w:lvl w:ilvl="7" w:tplc="08090003" w:tentative="1">
+      <w:start w:val="1"/>
+      <w:numFmt w:val="bullet"/>
+      <w:lvlText w:val="o"/>
+      <w:lvlJc w:val="left"/>
+      <w:pPr>
+        <w:ind w:left="6480" w:hanging="360"/>
+      </w:pPr>
+      <w:rPr>
+        <w:rFonts w:ascii="Courier New" w:hAnsi="Courier New" w:hint="default"/>
+      </w:rPr>
+    </w:lvl>
+    <w:lvl w:ilvl="8" w:tplc="08090005" w:tentative="1">
+      <w:start w:val="1"/>
+      <w:numFmt w:val="bullet"/>
+      <w:lvlText w:val=""/>
+      <w:lvlJc w:val="left"/>
+      <w:pPr>
+        <w:ind w:left="7200" w:hanging="360"/>
+      </w:pPr>
+      <w:rPr>
+        <w:rFonts w:ascii="Wingdings" w:hAnsi="Wingdings" w:hint="default"/>
+      </w:rPr>
+    </w:lvl>
+  </w:abstractNum>
+  <w:abstractNum w:abstractNumId="2" w15:restartNumberingAfterBreak="0">
+    <w:nsid w:val="1FCF73BC"/>
+    <w:multiLevelType w:val="hybridMultilevel"/>
+    <w:tmpl w:val="98E03716"/>
+    <w:lvl w:ilvl="0" w:tplc="61545A84">
+      <w:start w:val="2"/>
+      <w:numFmt w:val="bullet"/>
+      <w:lvlText w:val=""/>
+      <w:lvlJc w:val="left"/>
+      <w:pPr>
+        <w:ind w:left="1800" w:hanging="360"/>
+      </w:pPr>
+      <w:rPr>
+        <w:rFonts w:ascii="Symbol" w:eastAsiaTheme="minorHAnsi" w:hAnsi="Symbol" w:cstheme="minorBidi" w:hint="default"/>
+      </w:rPr>
+    </w:lvl>
+    <w:lvl w:ilvl="1" w:tplc="08090003" w:tentative="1">
+      <w:start w:val="1"/>
+      <w:numFmt w:val="bullet"/>
+      <w:lvlText w:val="o"/>
+      <w:lvlJc w:val="left"/>
+      <w:pPr>
+        <w:ind w:left="2160" w:hanging="360"/>
+      </w:pPr>
+      <w:rPr>
+        <w:rFonts w:ascii="Courier New" w:hAnsi="Courier New" w:hint="default"/>
+      </w:rPr>
+    </w:lvl>
+    <w:lvl w:ilvl="2" w:tplc="08090005" w:tentative="1">
+      <w:start w:val="1"/>
+      <w:numFmt w:val="bullet"/>
+      <w:lvlText w:val=""/>
+      <w:lvlJc w:val="left"/>
+      <w:pPr>
+        <w:ind w:left="2880" w:hanging="360"/>
+      </w:pPr>
+      <w:rPr>
+        <w:rFonts w:ascii="Wingdings" w:hAnsi="Wingdings" w:hint="default"/>
+      </w:rPr>
+    </w:lvl>
+    <w:lvl w:ilvl="3" w:tplc="08090001" w:tentative="1">
+      <w:start w:val="1"/>
+      <w:numFmt w:val="bullet"/>
+      <w:lvlText w:val=""/>
+      <w:lvlJc w:val="left"/>
+      <w:pPr>
+        <w:ind w:left="3600" w:hanging="360"/>
+      </w:pPr>
+      <w:rPr>
+        <w:rFonts w:ascii="Symbol" w:hAnsi="Symbol" w:hint="default"/>
+      </w:rPr>
+    </w:lvl>
+    <w:lvl w:ilvl="4" w:tplc="08090003" w:tentative="1">
+      <w:start w:val="1"/>
+      <w:numFmt w:val="bullet"/>
+      <w:lvlText w:val="o"/>
+      <w:lvlJc w:val="left"/>
+      <w:pPr>
+        <w:ind w:left="4320" w:hanging="360"/>
+      </w:pPr>
+      <w:rPr>
+        <w:rFonts w:ascii="Courier New" w:hAnsi="Courier New" w:hint="default"/>
+      </w:rPr>
+    </w:lvl>
+    <w:lvl w:ilvl="5" w:tplc="08090005" w:tentative="1">
+      <w:start w:val="1"/>
+      <w:numFmt w:val="bullet"/>
+      <w:lvlText w:val=""/>
+      <w:lvlJc w:val="left"/>
+      <w:pPr>
+        <w:ind w:left="5040" w:hanging="360"/>
+      </w:pPr>
+      <w:rPr>
+        <w:rFonts w:ascii="Wingdings" w:hAnsi="Wingdings" w:hint="default"/>
+      </w:rPr>
+    </w:lvl>
+    <w:lvl w:ilvl="6" w:tplc="08090001" w:tentative="1">
+      <w:start w:val="1"/>
+      <w:numFmt w:val="bullet"/>
+      <w:lvlText w:val=""/>
+      <w:lvlJc w:val="left"/>
+      <w:pPr>
+        <w:ind w:left="5760" w:hanging="360"/>
+      </w:pPr>
+      <w:rPr>
+        <w:rFonts w:ascii="Symbol" w:hAnsi="Symbol" w:hint="default"/>
+      </w:rPr>
+    </w:lvl>
+    <w:lvl w:ilvl="7" w:tplc="08090003" w:tentative="1">
+      <w:start w:val="1"/>
+      <w:numFmt w:val="bullet"/>
+      <w:lvlText w:val="o"/>
+      <w:lvlJc w:val="left"/>
+      <w:pPr>
+        <w:ind w:left="6480" w:hanging="360"/>
+      </w:pPr>
+      <w:rPr>
+        <w:rFonts w:ascii="Courier New" w:hAnsi="Courier New" w:hint="default"/>
+      </w:rPr>
+    </w:lvl>
+    <w:lvl w:ilvl="8" w:tplc="08090005" w:tentative="1">
+      <w:start w:val="1"/>
+      <w:numFmt w:val="bullet"/>
+      <w:lvlText w:val=""/>
+      <w:lvlJc w:val="left"/>
+      <w:pPr>
+        <w:ind w:left="7200" w:hanging="360"/>
+      </w:pPr>
+      <w:rPr>
+        <w:rFonts w:ascii="Wingdings" w:hAnsi="Wingdings" w:hint="default"/>
+      </w:rPr>
+    </w:lvl>
+  </w:abstractNum>
+  <w:abstractNum w:abstractNumId="3" w15:restartNumberingAfterBreak="0">
     <w:nsid w:val="32940B53"/>
     <w:multiLevelType w:val="hybridMultilevel"/>
     <w:tmpl w:val="A67A284C"/>
@@ -2339,7 +3949,7 @@
       </w:rPr>
     </w:lvl>
   </w:abstractNum>
-  <w:abstractNum w:abstractNumId="2" w15:restartNumberingAfterBreak="0">
+  <w:abstractNum w:abstractNumId="4" w15:restartNumberingAfterBreak="0">
     <w:nsid w:val="43990C3C"/>
     <w:multiLevelType w:val="hybridMultilevel"/>
     <w:tmpl w:val="057E01A8"/>
@@ -2452,7 +4062,7 @@
       </w:rPr>
     </w:lvl>
   </w:abstractNum>
-  <w:abstractNum w:abstractNumId="3" w15:restartNumberingAfterBreak="0">
+  <w:abstractNum w:abstractNumId="5" w15:restartNumberingAfterBreak="0">
     <w:nsid w:val="66411C70"/>
     <w:multiLevelType w:val="hybridMultilevel"/>
     <w:tmpl w:val="7C844AC0"/>
@@ -2565,7 +4175,120 @@
       </w:rPr>
     </w:lvl>
   </w:abstractNum>
-  <w:abstractNum w:abstractNumId="4" w15:restartNumberingAfterBreak="0">
+  <w:abstractNum w:abstractNumId="6" w15:restartNumberingAfterBreak="0">
+    <w:nsid w:val="67270AD0"/>
+    <w:multiLevelType w:val="hybridMultilevel"/>
+    <w:tmpl w:val="15B2B290"/>
+    <w:lvl w:ilvl="0" w:tplc="61545A84">
+      <w:start w:val="2"/>
+      <w:numFmt w:val="bullet"/>
+      <w:lvlText w:val=""/>
+      <w:lvlJc w:val="left"/>
+      <w:pPr>
+        <w:ind w:left="1800" w:hanging="360"/>
+      </w:pPr>
+      <w:rPr>
+        <w:rFonts w:ascii="Symbol" w:eastAsiaTheme="minorHAnsi" w:hAnsi="Symbol" w:cstheme="minorBidi" w:hint="default"/>
+      </w:rPr>
+    </w:lvl>
+    <w:lvl w:ilvl="1" w:tplc="08090003" w:tentative="1">
+      <w:start w:val="1"/>
+      <w:numFmt w:val="bullet"/>
+      <w:lvlText w:val="o"/>
+      <w:lvlJc w:val="left"/>
+      <w:pPr>
+        <w:ind w:left="2160" w:hanging="360"/>
+      </w:pPr>
+      <w:rPr>
+        <w:rFonts w:ascii="Courier New" w:hAnsi="Courier New" w:hint="default"/>
+      </w:rPr>
+    </w:lvl>
+    <w:lvl w:ilvl="2" w:tplc="08090005" w:tentative="1">
+      <w:start w:val="1"/>
+      <w:numFmt w:val="bullet"/>
+      <w:lvlText w:val=""/>
+      <w:lvlJc w:val="left"/>
+      <w:pPr>
+        <w:ind w:left="2880" w:hanging="360"/>
+      </w:pPr>
+      <w:rPr>
+        <w:rFonts w:ascii="Wingdings" w:hAnsi="Wingdings" w:hint="default"/>
+      </w:rPr>
+    </w:lvl>
+    <w:lvl w:ilvl="3" w:tplc="08090001" w:tentative="1">
+      <w:start w:val="1"/>
+      <w:numFmt w:val="bullet"/>
+      <w:lvlText w:val=""/>
+      <w:lvlJc w:val="left"/>
+      <w:pPr>
+        <w:ind w:left="3600" w:hanging="360"/>
+      </w:pPr>
+      <w:rPr>
+        <w:rFonts w:ascii="Symbol" w:hAnsi="Symbol" w:hint="default"/>
+      </w:rPr>
+    </w:lvl>
+    <w:lvl w:ilvl="4" w:tplc="08090003" w:tentative="1">
+      <w:start w:val="1"/>
+      <w:numFmt w:val="bullet"/>
+      <w:lvlText w:val="o"/>
+      <w:lvlJc w:val="left"/>
+      <w:pPr>
+        <w:ind w:left="4320" w:hanging="360"/>
+      </w:pPr>
+      <w:rPr>
+        <w:rFonts w:ascii="Courier New" w:hAnsi="Courier New" w:hint="default"/>
+      </w:rPr>
+    </w:lvl>
+    <w:lvl w:ilvl="5" w:tplc="08090005" w:tentative="1">
+      <w:start w:val="1"/>
+      <w:numFmt w:val="bullet"/>
+      <w:lvlText w:val=""/>
+      <w:lvlJc w:val="left"/>
+      <w:pPr>
+        <w:ind w:left="5040" w:hanging="360"/>
+      </w:pPr>
+      <w:rPr>
+        <w:rFonts w:ascii="Wingdings" w:hAnsi="Wingdings" w:hint="default"/>
+      </w:rPr>
+    </w:lvl>
+    <w:lvl w:ilvl="6" w:tplc="08090001" w:tentative="1">
+      <w:start w:val="1"/>
+      <w:numFmt w:val="bullet"/>
+      <w:lvlText w:val=""/>
+      <w:lvlJc w:val="left"/>
+      <w:pPr>
+        <w:ind w:left="5760" w:hanging="360"/>
+      </w:pPr>
+      <w:rPr>
+        <w:rFonts w:ascii="Symbol" w:hAnsi="Symbol" w:hint="default"/>
+      </w:rPr>
+    </w:lvl>
+    <w:lvl w:ilvl="7" w:tplc="08090003" w:tentative="1">
+      <w:start w:val="1"/>
+      <w:numFmt w:val="bullet"/>
+      <w:lvlText w:val="o"/>
+      <w:lvlJc w:val="left"/>
+      <w:pPr>
+        <w:ind w:left="6480" w:hanging="360"/>
+      </w:pPr>
+      <w:rPr>
+        <w:rFonts w:ascii="Courier New" w:hAnsi="Courier New" w:hint="default"/>
+      </w:rPr>
+    </w:lvl>
+    <w:lvl w:ilvl="8" w:tplc="08090005" w:tentative="1">
+      <w:start w:val="1"/>
+      <w:numFmt w:val="bullet"/>
+      <w:lvlText w:val=""/>
+      <w:lvlJc w:val="left"/>
+      <w:pPr>
+        <w:ind w:left="7200" w:hanging="360"/>
+      </w:pPr>
+      <w:rPr>
+        <w:rFonts w:ascii="Wingdings" w:hAnsi="Wingdings" w:hint="default"/>
+      </w:rPr>
+    </w:lvl>
+  </w:abstractNum>
+  <w:abstractNum w:abstractNumId="7" w15:restartNumberingAfterBreak="0">
     <w:nsid w:val="6A580903"/>
     <w:multiLevelType w:val="hybridMultilevel"/>
     <w:tmpl w:val="B4F83326"/>
@@ -2678,7 +4401,7 @@
       </w:rPr>
     </w:lvl>
   </w:abstractNum>
-  <w:abstractNum w:abstractNumId="5" w15:restartNumberingAfterBreak="0">
+  <w:abstractNum w:abstractNumId="8" w15:restartNumberingAfterBreak="0">
     <w:nsid w:val="6DD262AE"/>
     <w:multiLevelType w:val="hybridMultilevel"/>
     <w:tmpl w:val="6B76E512"/>
@@ -2767,7 +4490,7 @@
       </w:pPr>
     </w:lvl>
   </w:abstractNum>
-  <w:abstractNum w:abstractNumId="6" w15:restartNumberingAfterBreak="0">
+  <w:abstractNum w:abstractNumId="9" w15:restartNumberingAfterBreak="0">
     <w:nsid w:val="6E6E467A"/>
     <w:multiLevelType w:val="hybridMultilevel"/>
     <w:tmpl w:val="2F10CD5E"/>
@@ -2880,7 +4603,7 @@
       </w:rPr>
     </w:lvl>
   </w:abstractNum>
-  <w:abstractNum w:abstractNumId="7" w15:restartNumberingAfterBreak="0">
+  <w:abstractNum w:abstractNumId="10" w15:restartNumberingAfterBreak="0">
     <w:nsid w:val="73EA2FC1"/>
     <w:multiLevelType w:val="hybridMultilevel"/>
     <w:tmpl w:val="E0604CEE"/>
@@ -2993,7 +4716,7 @@
       </w:rPr>
     </w:lvl>
   </w:abstractNum>
-  <w:abstractNum w:abstractNumId="8" w15:restartNumberingAfterBreak="0">
+  <w:abstractNum w:abstractNumId="11" w15:restartNumberingAfterBreak="0">
     <w:nsid w:val="7B3902EA"/>
     <w:multiLevelType w:val="hybridMultilevel"/>
     <w:tmpl w:val="FBDE3DAE"/>
@@ -3106,7 +4829,7 @@
       </w:rPr>
     </w:lvl>
   </w:abstractNum>
-  <w:abstractNum w:abstractNumId="9" w15:restartNumberingAfterBreak="0">
+  <w:abstractNum w:abstractNumId="12" w15:restartNumberingAfterBreak="0">
     <w:nsid w:val="7B507D32"/>
     <w:multiLevelType w:val="hybridMultilevel"/>
     <w:tmpl w:val="602C0158"/>
@@ -3220,33 +4943,42 @@
     </w:lvl>
   </w:abstractNum>
   <w:num w:numId="1" w16cid:durableId="1489130713">
+    <w:abstractNumId w:val="8"/>
+  </w:num>
+  <w:num w:numId="2" w16cid:durableId="246229707">
     <w:abstractNumId w:val="5"/>
   </w:num>
-  <w:num w:numId="2" w16cid:durableId="246229707">
+  <w:num w:numId="3" w16cid:durableId="114374143">
+    <w:abstractNumId w:val="10"/>
+  </w:num>
+  <w:num w:numId="4" w16cid:durableId="1694111764">
+    <w:abstractNumId w:val="7"/>
+  </w:num>
+  <w:num w:numId="5" w16cid:durableId="1705593543">
+    <w:abstractNumId w:val="9"/>
+  </w:num>
+  <w:num w:numId="6" w16cid:durableId="1610968599">
     <w:abstractNumId w:val="3"/>
   </w:num>
-  <w:num w:numId="3" w16cid:durableId="114374143">
-    <w:abstractNumId w:val="7"/>
-  </w:num>
-  <w:num w:numId="4" w16cid:durableId="1694111764">
-    <w:abstractNumId w:val="4"/>
-  </w:num>
-  <w:num w:numId="5" w16cid:durableId="1705593543">
-    <w:abstractNumId w:val="6"/>
-  </w:num>
-  <w:num w:numId="6" w16cid:durableId="1610968599">
-    <w:abstractNumId w:val="1"/>
-  </w:num>
   <w:num w:numId="7" w16cid:durableId="1288273557">
-    <w:abstractNumId w:val="9"/>
+    <w:abstractNumId w:val="12"/>
   </w:num>
   <w:num w:numId="8" w16cid:durableId="1126704963">
-    <w:abstractNumId w:val="8"/>
+    <w:abstractNumId w:val="11"/>
   </w:num>
   <w:num w:numId="9" w16cid:durableId="2031299066">
     <w:abstractNumId w:val="0"/>
   </w:num>
   <w:num w:numId="10" w16cid:durableId="1086608581">
+    <w:abstractNumId w:val="4"/>
+  </w:num>
+  <w:num w:numId="11" w16cid:durableId="1837989308">
+    <w:abstractNumId w:val="6"/>
+  </w:num>
+  <w:num w:numId="12" w16cid:durableId="1034964967">
+    <w:abstractNumId w:val="1"/>
+  </w:num>
+  <w:num w:numId="13" w16cid:durableId="195433373">
     <w:abstractNumId w:val="2"/>
   </w:num>
 </w:numbering>

</xml_diff>